<commit_message>
parameter recovery halfway unsuccesful
</commit_message>
<xml_diff>
--- a/Methods.docx
+++ b/Methods.docx
@@ -42,7 +42,33 @@
         <w:rPr>
           <w:lang w:val="en-US"/>
         </w:rPr>
-        <w:t>ying driving mechanisms from behaviour. The obstacles tackled by the researcher to get there consequently presented themselves as specific cases of ‘the inverse problem’ in which what the researcher has at their disposal is overt observations, and what the researcher is interested in is the underlaying hidden causes that drive</w:t>
+        <w:t xml:space="preserve">ying driving mechanisms from </w:t>
+      </w:r>
+      <w:proofErr w:type="spellStart"/>
+      <w:r>
+        <w:rPr>
+          <w:lang w:val="en-US"/>
+        </w:rPr>
+        <w:t>behaviour</w:t>
+      </w:r>
+      <w:proofErr w:type="spellEnd"/>
+      <w:r>
+        <w:rPr>
+          <w:lang w:val="en-US"/>
+        </w:rPr>
+        <w:t xml:space="preserve">. The obstacles tackled by the researcher to </w:t>
+      </w:r>
+      <w:r>
+        <w:rPr>
+          <w:lang w:val="en-US"/>
+        </w:rPr>
+        <w:t>illuminate these mechanisms</w:t>
+      </w:r>
+      <w:r>
+        <w:rPr>
+          <w:lang w:val="en-US"/>
+        </w:rPr>
+        <w:t xml:space="preserve"> consequently presented themselves as specific cases of ‘the inverse problem’ in which what the researcher has at their disposal is overt observations, and what the researcher is interested in is the underlying hidden causes that drive</w:t>
       </w:r>
       <w:r>
         <w:rPr>
@@ -54,7 +80,57 @@
         <w:rPr>
           <w:lang w:val="en-US"/>
         </w:rPr>
-        <w:t xml:space="preserve"> behaviour that creates the overt observations. </w:t>
+        <w:t xml:space="preserve"> b</w:t>
+      </w:r>
+      <w:proofErr w:type="spellStart"/>
+      <w:r>
+        <w:rPr>
+          <w:lang w:val="en-US"/>
+        </w:rPr>
+        <w:t>ehaviour</w:t>
+      </w:r>
+      <w:proofErr w:type="spellEnd"/>
+      <w:r>
+        <w:rPr>
+          <w:lang w:val="en-US"/>
+        </w:rPr>
+        <w:t xml:space="preserve"> that creates th</w:t>
+      </w:r>
+      <w:r>
+        <w:rPr>
+          <w:lang w:val="en-US"/>
+        </w:rPr>
+        <w:t>ose</w:t>
+      </w:r>
+      <w:r>
+        <w:rPr>
+          <w:lang w:val="en-US"/>
+        </w:rPr>
+        <w:t xml:space="preserve"> overt observations. </w:t>
+      </w:r>
+      <w:r>
+        <w:rPr>
+          <w:lang w:val="en-US"/>
+        </w:rPr>
+        <w:t>Different cases of Bayesian Cognitive models were implemented on the</w:t>
+      </w:r>
+      <w:r>
+        <w:rPr>
+          <w:lang w:val="en-US"/>
+        </w:rPr>
+        <w:t xml:space="preserve"> avalanche</w:t>
+      </w:r>
+      <w:r>
+        <w:rPr>
+          <w:lang w:val="en-US"/>
+        </w:rPr>
+        <w:t xml:space="preserve"> decision making data </w:t>
+      </w:r>
+      <w:r>
+        <w:rPr>
+          <w:lang w:val="en-US"/>
+        </w:rPr>
+        <w:t xml:space="preserve">to </w:t>
       </w:r>
     </w:p>
     <w:sectPr>

</xml_diff>